<commit_message>
Changed some test cases
</commit_message>
<xml_diff>
--- a/Testing/Test Result Template.docx
+++ b/Testing/Test Result Template.docx
@@ -330,9 +330,6 @@
             <w:pPr>
               <w:pStyle w:val="a3"/>
               <w:jc w:val="both"/>
-              <w:rPr>
-                <w:lang w:val="en-US"/>
-              </w:rPr>
             </w:pPr>
             <w:r>
               <w:t>Корректный запуск игры, создание игрового поля и поиск сервера.</w:t>
@@ -1188,10 +1185,7 @@
               <w:jc w:val="both"/>
             </w:pPr>
             <w:r>
-              <w:t xml:space="preserve">6. </w:t>
-            </w:r>
-            <w:r>
-              <w:t>Передвинуть любую другую пешку на одну клетку вперёд.</w:t>
+              <w:t>6. Передвинуть любую другую пешку на одну клетку вперёд.</w:t>
             </w:r>
           </w:p>
           <w:p>
@@ -1641,10 +1635,7 @@
               <w:jc w:val="both"/>
             </w:pPr>
             <w:r>
-              <w:t xml:space="preserve">5. Передвинуть </w:t>
-            </w:r>
-            <w:r>
-              <w:t>любого коня в соответствии с правилами игры.</w:t>
+              <w:t>5. Передвинуть любого коня в соответствии с правилами игры.</w:t>
             </w:r>
           </w:p>
         </w:tc>
@@ -1701,10 +1692,7 @@
               <w:jc w:val="both"/>
             </w:pPr>
             <w:r>
-              <w:t xml:space="preserve">Перемещение </w:t>
-            </w:r>
-            <w:r>
-              <w:t>коня на выбранную клетку.</w:t>
+              <w:t>Перемещение коня на выбранную клетку.</w:t>
             </w:r>
           </w:p>
         </w:tc>
@@ -1952,10 +1940,7 @@
               <w:jc w:val="both"/>
             </w:pPr>
             <w:r>
-              <w:t xml:space="preserve">Проверка возможности хода </w:t>
-            </w:r>
-            <w:r>
-              <w:t>слоном</w:t>
+              <w:t>Проверка возможности хода слоном</w:t>
             </w:r>
           </w:p>
         </w:tc>
@@ -2093,22 +2078,16 @@
               <w:jc w:val="both"/>
             </w:pPr>
             <w:r>
-              <w:t xml:space="preserve">5. Передвинуть </w:t>
-            </w:r>
-            <w:r>
-              <w:t>пешку, стоящую по диагонали от любого из слонов на полях</w:t>
-            </w:r>
-          </w:p>
-          <w:p>
-            <w:pPr>
-              <w:pStyle w:val="a3"/>
-              <w:jc w:val="both"/>
-            </w:pPr>
-            <w:r>
-              <w:t xml:space="preserve">6. Передвинуть </w:t>
-            </w:r>
-            <w:r>
-              <w:t>слона на выбранную позицию.</w:t>
+              <w:t>5. Передвинуть пешку, стоящую по диагонали от любого из слонов на полях</w:t>
+            </w:r>
+          </w:p>
+          <w:p>
+            <w:pPr>
+              <w:pStyle w:val="a3"/>
+              <w:jc w:val="both"/>
+            </w:pPr>
+            <w:r>
+              <w:t>6. Передвинуть слона на выбранную позицию.</w:t>
             </w:r>
           </w:p>
           <w:p>
@@ -2171,10 +2150,7 @@
               <w:jc w:val="both"/>
             </w:pPr>
             <w:r>
-              <w:t xml:space="preserve">Перемещение </w:t>
-            </w:r>
-            <w:r>
-              <w:t>слона на выбранную клетку.</w:t>
+              <w:t>Перемещение слона на выбранную клетку.</w:t>
             </w:r>
           </w:p>
         </w:tc>
@@ -2563,22 +2539,16 @@
               <w:jc w:val="both"/>
             </w:pPr>
             <w:r>
-              <w:t xml:space="preserve">5. Передвинуть любую пешку </w:t>
-            </w:r>
-            <w:r>
-              <w:t>по краям карты на две клетки вперёд.</w:t>
-            </w:r>
-          </w:p>
-          <w:p>
-            <w:pPr>
-              <w:pStyle w:val="a3"/>
-              <w:jc w:val="both"/>
-            </w:pPr>
-            <w:r>
-              <w:t xml:space="preserve">6. </w:t>
-            </w:r>
-            <w:r>
-              <w:t>Передвинуть ладью по вертикали вслед за данной пешкой.</w:t>
+              <w:t>5. Передвинуть любую пешку по краям карты на две клетки вперёд.</w:t>
+            </w:r>
+          </w:p>
+          <w:p>
+            <w:pPr>
+              <w:pStyle w:val="a3"/>
+              <w:jc w:val="both"/>
+            </w:pPr>
+            <w:r>
+              <w:t>6. Передвинуть ладью по вертикали вслед за данной пешкой.</w:t>
             </w:r>
           </w:p>
           <w:p>
@@ -3383,10 +3353,7 @@
               <w:jc w:val="both"/>
             </w:pPr>
             <w:r>
-              <w:t xml:space="preserve">Проверка </w:t>
-            </w:r>
-            <w:r>
-              <w:t>возможности сделать невозможный ход</w:t>
+              <w:t>Проверка возможности сделать невозможный ход</w:t>
             </w:r>
           </w:p>
         </w:tc>
@@ -3525,10 +3492,7 @@
             </w:pPr>
             <w:r>
               <w:lastRenderedPageBreak/>
-              <w:t xml:space="preserve">5. </w:t>
-            </w:r>
-            <w:r>
-              <w:t>Сделать ход королём на любую свободную клетку.</w:t>
+              <w:t>5. Сделать ход королём на любую свободную клетку.</w:t>
             </w:r>
           </w:p>
           <w:p>
@@ -3728,7 +3692,7 @@
     </w:p>
     <w:tbl>
       <w:tblPr>
-        <w:tblW w:w="9642" w:type="dxa"/>
+        <w:tblW w:w="0" w:type="auto"/>
         <w:tblInd w:w="55" w:type="dxa"/>
         <w:tblLayout w:type="fixed"/>
         <w:tblCellMar>
@@ -3846,7 +3810,7 @@
               <w:jc w:val="both"/>
             </w:pPr>
             <w:r>
-              <w:t>Проверка создания клиента или сервера без введённого имени пользователя</w:t>
+              <w:t>Проверка создания клиента  без введённого имени пользователя</w:t>
             </w:r>
           </w:p>
         </w:tc>
@@ -3936,7 +3900,7 @@
               <w:rPr>
                 <w:lang w:val="en-US"/>
               </w:rPr>
-              <w:t>server</w:t>
+              <w:t>client</w:t>
             </w:r>
             <w:r>
               <w:t>».</w:t>
@@ -3958,6 +3922,9 @@
             <w:pPr>
               <w:pStyle w:val="a3"/>
               <w:jc w:val="both"/>
+              <w:rPr>
+                <w:lang w:val="en-US"/>
+              </w:rPr>
             </w:pPr>
             <w:r>
               <w:t>4. Нажать</w:t>
@@ -3987,13 +3954,270 @@
               <w:t>».</w:t>
             </w:r>
           </w:p>
-          <w:p>
-            <w:pPr>
-              <w:pStyle w:val="a3"/>
-              <w:jc w:val="both"/>
-            </w:pPr>
-            <w:r>
-              <w:t>5. Не вводя имя в соответствующей строке вверху окна, нажать на кнопку «</w:t>
+        </w:tc>
+      </w:tr>
+      <w:tr>
+        <w:tc>
+          <w:tcPr>
+            <w:tcW w:w="2660" w:type="dxa"/>
+            <w:tcBorders>
+              <w:left w:val="single" w:sz="1" w:space="0" w:color="000000"/>
+              <w:bottom w:val="single" w:sz="1" w:space="0" w:color="000000"/>
+            </w:tcBorders>
+            <w:shd w:val="clear" w:color="auto" w:fill="auto"/>
+          </w:tcPr>
+          <w:p>
+            <w:pPr>
+              <w:pStyle w:val="a3"/>
+              <w:jc w:val="both"/>
+            </w:pPr>
+            <w:r>
+              <w:t>Ожидаемый результат (</w:t>
+            </w:r>
+            <w:proofErr w:type="spellStart"/>
+            <w:r>
+              <w:t>Expected</w:t>
+            </w:r>
+            <w:proofErr w:type="spellEnd"/>
+            <w:r>
+              <w:t xml:space="preserve"> </w:t>
+            </w:r>
+            <w:proofErr w:type="spellStart"/>
+            <w:r>
+              <w:t>Result</w:t>
+            </w:r>
+            <w:proofErr w:type="spellEnd"/>
+            <w:r>
+              <w:t>)</w:t>
+            </w:r>
+          </w:p>
+        </w:tc>
+        <w:tc>
+          <w:tcPr>
+            <w:tcW w:w="6982" w:type="dxa"/>
+            <w:tcBorders>
+              <w:left w:val="single" w:sz="1" w:space="0" w:color="000000"/>
+              <w:bottom w:val="single" w:sz="1" w:space="0" w:color="000000"/>
+              <w:right w:val="single" w:sz="1" w:space="0" w:color="000000"/>
+            </w:tcBorders>
+            <w:shd w:val="clear" w:color="auto" w:fill="auto"/>
+          </w:tcPr>
+          <w:p>
+            <w:pPr>
+              <w:pStyle w:val="a3"/>
+              <w:jc w:val="both"/>
+            </w:pPr>
+            <w:r>
+              <w:t>Корректная реакция игры на ошибочные действия пользователя, выражаемая в соответствующем окне.</w:t>
+            </w:r>
+          </w:p>
+        </w:tc>
+      </w:tr>
+    </w:tbl>
+    <w:p/>
+    <w:p/>
+    <w:tbl>
+      <w:tblPr>
+        <w:tblW w:w="0" w:type="auto"/>
+        <w:tblInd w:w="55" w:type="dxa"/>
+        <w:tblLayout w:type="fixed"/>
+        <w:tblCellMar>
+          <w:top w:w="55" w:type="dxa"/>
+          <w:left w:w="55" w:type="dxa"/>
+          <w:bottom w:w="55" w:type="dxa"/>
+          <w:right w:w="55" w:type="dxa"/>
+        </w:tblCellMar>
+        <w:tblLook w:val="0000"/>
+      </w:tblPr>
+      <w:tblGrid>
+        <w:gridCol w:w="2660"/>
+        <w:gridCol w:w="6982"/>
+      </w:tblGrid>
+      <w:tr>
+        <w:tc>
+          <w:tcPr>
+            <w:tcW w:w="2660" w:type="dxa"/>
+            <w:tcBorders>
+              <w:top w:val="single" w:sz="1" w:space="0" w:color="000000"/>
+              <w:left w:val="single" w:sz="1" w:space="0" w:color="000000"/>
+              <w:bottom w:val="single" w:sz="1" w:space="0" w:color="000000"/>
+            </w:tcBorders>
+            <w:shd w:val="clear" w:color="auto" w:fill="auto"/>
+          </w:tcPr>
+          <w:p>
+            <w:pPr>
+              <w:pStyle w:val="a3"/>
+              <w:jc w:val="both"/>
+            </w:pPr>
+            <w:r>
+              <w:t>Идентификатор (ID)</w:t>
+            </w:r>
+          </w:p>
+        </w:tc>
+        <w:tc>
+          <w:tcPr>
+            <w:tcW w:w="6982" w:type="dxa"/>
+            <w:tcBorders>
+              <w:top w:val="single" w:sz="1" w:space="0" w:color="000000"/>
+              <w:left w:val="single" w:sz="1" w:space="0" w:color="000000"/>
+              <w:bottom w:val="single" w:sz="1" w:space="0" w:color="000000"/>
+              <w:right w:val="single" w:sz="1" w:space="0" w:color="000000"/>
+            </w:tcBorders>
+            <w:shd w:val="clear" w:color="auto" w:fill="auto"/>
+          </w:tcPr>
+          <w:p>
+            <w:pPr>
+              <w:pStyle w:val="a3"/>
+              <w:jc w:val="both"/>
+              <w:rPr>
+                <w:lang w:val="en-US"/>
+              </w:rPr>
+            </w:pPr>
+            <w:r>
+              <w:rPr>
+                <w:lang w:val="en-US"/>
+              </w:rPr>
+              <w:t>10</w:t>
+            </w:r>
+          </w:p>
+        </w:tc>
+      </w:tr>
+      <w:tr>
+        <w:tc>
+          <w:tcPr>
+            <w:tcW w:w="2660" w:type="dxa"/>
+            <w:tcBorders>
+              <w:left w:val="single" w:sz="1" w:space="0" w:color="000000"/>
+              <w:bottom w:val="single" w:sz="1" w:space="0" w:color="000000"/>
+            </w:tcBorders>
+            <w:shd w:val="clear" w:color="auto" w:fill="auto"/>
+          </w:tcPr>
+          <w:p>
+            <w:pPr>
+              <w:pStyle w:val="a3"/>
+              <w:jc w:val="both"/>
+            </w:pPr>
+            <w:r>
+              <w:t>Назначение (название / описание) (</w:t>
+            </w:r>
+            <w:proofErr w:type="spellStart"/>
+            <w:r>
+              <w:t>Purpose</w:t>
+            </w:r>
+            <w:proofErr w:type="spellEnd"/>
+            <w:r>
+              <w:t xml:space="preserve"> / </w:t>
+            </w:r>
+            <w:proofErr w:type="spellStart"/>
+            <w:r>
+              <w:t>Title</w:t>
+            </w:r>
+            <w:proofErr w:type="spellEnd"/>
+            <w:r>
+              <w:t xml:space="preserve"> / </w:t>
+            </w:r>
+            <w:proofErr w:type="spellStart"/>
+            <w:r>
+              <w:t>Description</w:t>
+            </w:r>
+            <w:proofErr w:type="spellEnd"/>
+            <w:r>
+              <w:t>)</w:t>
+            </w:r>
+          </w:p>
+        </w:tc>
+        <w:tc>
+          <w:tcPr>
+            <w:tcW w:w="6982" w:type="dxa"/>
+            <w:tcBorders>
+              <w:left w:val="single" w:sz="1" w:space="0" w:color="000000"/>
+              <w:bottom w:val="single" w:sz="1" w:space="0" w:color="000000"/>
+              <w:right w:val="single" w:sz="1" w:space="0" w:color="000000"/>
+            </w:tcBorders>
+            <w:shd w:val="clear" w:color="auto" w:fill="auto"/>
+          </w:tcPr>
+          <w:p>
+            <w:pPr>
+              <w:pStyle w:val="a3"/>
+              <w:jc w:val="both"/>
+            </w:pPr>
+            <w:r>
+              <w:t>Проверка создания сервера  без введённого имени пользователя</w:t>
+            </w:r>
+          </w:p>
+        </w:tc>
+      </w:tr>
+      <w:tr>
+        <w:tc>
+          <w:tcPr>
+            <w:tcW w:w="2660" w:type="dxa"/>
+            <w:tcBorders>
+              <w:left w:val="single" w:sz="1" w:space="0" w:color="000000"/>
+              <w:bottom w:val="single" w:sz="1" w:space="0" w:color="000000"/>
+            </w:tcBorders>
+            <w:shd w:val="clear" w:color="auto" w:fill="auto"/>
+          </w:tcPr>
+          <w:p>
+            <w:pPr>
+              <w:pStyle w:val="a3"/>
+              <w:jc w:val="both"/>
+            </w:pPr>
+            <w:r>
+              <w:t>Сценарий(</w:t>
+            </w:r>
+            <w:proofErr w:type="spellStart"/>
+            <w:r>
+              <w:t>Scenario</w:t>
+            </w:r>
+            <w:proofErr w:type="spellEnd"/>
+            <w:r>
+              <w:t xml:space="preserve"> / </w:t>
+            </w:r>
+            <w:proofErr w:type="spellStart"/>
+            <w:r>
+              <w:t>Instructions</w:t>
+            </w:r>
+            <w:proofErr w:type="spellEnd"/>
+            <w:r>
+              <w:t>)</w:t>
+            </w:r>
+          </w:p>
+        </w:tc>
+        <w:tc>
+          <w:tcPr>
+            <w:tcW w:w="6982" w:type="dxa"/>
+            <w:tcBorders>
+              <w:left w:val="single" w:sz="1" w:space="0" w:color="000000"/>
+              <w:bottom w:val="single" w:sz="1" w:space="0" w:color="000000"/>
+              <w:right w:val="single" w:sz="1" w:space="0" w:color="000000"/>
+            </w:tcBorders>
+            <w:shd w:val="clear" w:color="auto" w:fill="auto"/>
+          </w:tcPr>
+          <w:p>
+            <w:pPr>
+              <w:pStyle w:val="a3"/>
+              <w:jc w:val="both"/>
+            </w:pPr>
+            <w:r>
+              <w:t xml:space="preserve">1. Запустить в </w:t>
+            </w:r>
+            <w:r>
+              <w:rPr>
+                <w:lang w:val="en-US"/>
+              </w:rPr>
+              <w:t>Windows</w:t>
+            </w:r>
+            <w:r>
+              <w:t xml:space="preserve"> файл с игрой.</w:t>
+            </w:r>
+          </w:p>
+          <w:p>
+            <w:pPr>
+              <w:pStyle w:val="a3"/>
+              <w:jc w:val="both"/>
+            </w:pPr>
+            <w:r>
+              <w:t>2. Не вводя имя в соответствующей строке вверху окна, нажать на кнопку «</w:t>
             </w:r>
             <w:r>
               <w:rPr>
@@ -4008,7 +4232,7 @@
               <w:rPr>
                 <w:lang w:val="en-US"/>
               </w:rPr>
-              <w:t>client</w:t>
+              <w:t>server</w:t>
             </w:r>
             <w:r>
               <w:t>».</w:t>
@@ -4020,12 +4244,48 @@
               <w:jc w:val="both"/>
             </w:pPr>
             <w:r>
-              <w:t xml:space="preserve">6. </w:t>
+              <w:t xml:space="preserve">3. </w:t>
             </w:r>
             <w:r>
               <w:t>Убедиться в появлении окна с просьбой ввести имя.</w:t>
             </w:r>
           </w:p>
+          <w:p>
+            <w:pPr>
+              <w:pStyle w:val="a3"/>
+              <w:jc w:val="both"/>
+              <w:rPr>
+                <w:lang w:val="en-US"/>
+              </w:rPr>
+            </w:pPr>
+            <w:r>
+              <w:t>4. Нажать</w:t>
+            </w:r>
+            <w:r>
+              <w:t xml:space="preserve"> </w:t>
+            </w:r>
+            <w:r>
+              <w:t>на</w:t>
+            </w:r>
+            <w:r>
+              <w:t xml:space="preserve"> </w:t>
+            </w:r>
+            <w:r>
+              <w:t>кнопку</w:t>
+            </w:r>
+            <w:r>
+              <w:t xml:space="preserve"> «</w:t>
+            </w:r>
+            <w:r>
+              <w:rPr>
+                <w:lang w:val="en-US"/>
+              </w:rPr>
+              <w:t>OK</w:t>
+            </w:r>
+            <w:r>
+              <w:t>».</w:t>
+            </w:r>
+          </w:p>
         </w:tc>
       </w:tr>
       <w:tr>
@@ -4085,123 +4345,8 @@
           </w:p>
         </w:tc>
       </w:tr>
-      <w:tr>
-        <w:tc>
-          <w:tcPr>
-            <w:tcW w:w="2660" w:type="dxa"/>
-            <w:tcBorders>
-              <w:left w:val="single" w:sz="1" w:space="0" w:color="000000"/>
-              <w:bottom w:val="single" w:sz="1" w:space="0" w:color="000000"/>
-            </w:tcBorders>
-            <w:shd w:val="clear" w:color="auto" w:fill="auto"/>
-          </w:tcPr>
-          <w:p>
-            <w:pPr>
-              <w:pStyle w:val="a3"/>
-              <w:jc w:val="both"/>
-            </w:pPr>
-            <w:r>
-              <w:t>Фактический результат (</w:t>
-            </w:r>
-            <w:proofErr w:type="spellStart"/>
-            <w:r>
-              <w:t>Actual</w:t>
-            </w:r>
-            <w:proofErr w:type="spellEnd"/>
-            <w:r>
-              <w:t xml:space="preserve"> </w:t>
-            </w:r>
-            <w:proofErr w:type="spellStart"/>
-            <w:r>
-              <w:t>Result</w:t>
-            </w:r>
-            <w:proofErr w:type="spellEnd"/>
-            <w:r>
-              <w:t>)</w:t>
-            </w:r>
-          </w:p>
-        </w:tc>
-        <w:tc>
-          <w:tcPr>
-            <w:tcW w:w="6982" w:type="dxa"/>
-            <w:tcBorders>
-              <w:left w:val="single" w:sz="1" w:space="0" w:color="000000"/>
-              <w:bottom w:val="single" w:sz="1" w:space="0" w:color="000000"/>
-              <w:right w:val="single" w:sz="1" w:space="0" w:color="000000"/>
-            </w:tcBorders>
-            <w:shd w:val="clear" w:color="auto" w:fill="auto"/>
-          </w:tcPr>
-          <w:p>
-            <w:pPr>
-              <w:pStyle w:val="a3"/>
-              <w:jc w:val="both"/>
-            </w:pPr>
-          </w:p>
-        </w:tc>
-      </w:tr>
-      <w:tr>
-        <w:tc>
-          <w:tcPr>
-            <w:tcW w:w="2660" w:type="dxa"/>
-            <w:tcBorders>
-              <w:left w:val="single" w:sz="1" w:space="0" w:color="000000"/>
-              <w:bottom w:val="single" w:sz="1" w:space="0" w:color="000000"/>
-            </w:tcBorders>
-            <w:shd w:val="clear" w:color="auto" w:fill="auto"/>
-          </w:tcPr>
-          <w:p>
-            <w:pPr>
-              <w:pStyle w:val="a3"/>
-              <w:jc w:val="both"/>
-            </w:pPr>
-            <w:r>
-              <w:t>Оценка (</w:t>
-            </w:r>
-            <w:proofErr w:type="spellStart"/>
-            <w:r>
-              <w:t>Pass</w:t>
-            </w:r>
-            <w:proofErr w:type="spellEnd"/>
-            <w:r>
-              <w:t>/</w:t>
-            </w:r>
-            <w:proofErr w:type="spellStart"/>
-            <w:r>
-              <w:t>Fail</w:t>
-            </w:r>
-            <w:proofErr w:type="spellEnd"/>
-            <w:r>
-              <w:t xml:space="preserve"> </w:t>
-            </w:r>
-            <w:proofErr w:type="spellStart"/>
-            <w:r>
-              <w:t>indication</w:t>
-            </w:r>
-            <w:proofErr w:type="spellEnd"/>
-            <w:r>
-              <w:t>)</w:t>
-            </w:r>
-          </w:p>
-        </w:tc>
-        <w:tc>
-          <w:tcPr>
-            <w:tcW w:w="6982" w:type="dxa"/>
-            <w:tcBorders>
-              <w:left w:val="single" w:sz="1" w:space="0" w:color="000000"/>
-              <w:bottom w:val="single" w:sz="1" w:space="0" w:color="000000"/>
-              <w:right w:val="single" w:sz="1" w:space="0" w:color="000000"/>
-            </w:tcBorders>
-            <w:shd w:val="clear" w:color="auto" w:fill="auto"/>
-          </w:tcPr>
-          <w:p>
-            <w:pPr>
-              <w:pStyle w:val="a3"/>
-              <w:jc w:val="both"/>
-            </w:pPr>
-          </w:p>
-        </w:tc>
-      </w:tr>
     </w:tbl>
+    <w:p/>
     <w:p/>
     <w:tbl>
       <w:tblPr>
@@ -4256,9 +4401,18 @@
             <w:pPr>
               <w:pStyle w:val="a3"/>
               <w:jc w:val="both"/>
-            </w:pPr>
-            <w:r>
-              <w:t>10</w:t>
+              <w:rPr>
+                <w:lang w:val="en-US"/>
+              </w:rPr>
+            </w:pPr>
+            <w:r>
+              <w:t>1</w:t>
+            </w:r>
+            <w:r>
+              <w:rPr>
+                <w:lang w:val="en-US"/>
+              </w:rPr>
+              <w:t>1</w:t>
             </w:r>
           </w:p>
         </w:tc>
@@ -4503,7 +4657,11 @@
               <w:jc w:val="both"/>
             </w:pPr>
             <w:r>
-              <w:t>Ожидаемый результат (</w:t>
+              <w:t xml:space="preserve">Ожидаемый результат </w:t>
+            </w:r>
+            <w:r>
+              <w:lastRenderedPageBreak/>
+              <w:t>(</w:t>
             </w:r>
             <w:proofErr w:type="spellStart"/>
             <w:r>
@@ -4539,6 +4697,7 @@
               <w:jc w:val="both"/>
             </w:pPr>
             <w:r>
+              <w:lastRenderedPageBreak/>
               <w:t>Игра должна использовать не более 150 МБ оперативной памяти.</w:t>
             </w:r>
           </w:p>
@@ -4560,6 +4719,7 @@
               <w:jc w:val="both"/>
             </w:pPr>
             <w:r>
+              <w:lastRenderedPageBreak/>
               <w:t>Фактический результат (</w:t>
             </w:r>
             <w:proofErr w:type="spellStart"/>

</xml_diff>